<commit_message>
update DoD t/m nr. 18
</commit_message>
<xml_diff>
--- a/docs/20151201_update_dod.docx
+++ b/docs/20151201_update_dod.docx
@@ -10,8 +10,13 @@
         <w:t>Defi</w:t>
       </w:r>
       <w:r>
-        <w:t>nition of Done</w:t>
-      </w:r>
+        <w:t xml:space="preserve">nition of </w:t>
+      </w:r>
+      <w:proofErr w:type="spellStart"/>
+      <w:r>
+        <w:t>Done</w:t>
+      </w:r>
+      <w:proofErr w:type="spellEnd"/>
     </w:p>
     <w:p/>
     <w:p>
@@ -93,7 +98,25 @@
           <w:sz w:val="27"/>
           <w:szCs w:val="27"/>
         </w:rPr>
-        <w:t>Het programma moet blijven loopen zolang dat het klik event niet wordt aangeroepen.</w:t>
+        <w:t xml:space="preserve">Het programma moet blijven </w:t>
+      </w:r>
+      <w:proofErr w:type="spellStart"/>
+      <w:r>
+        <w:rPr>
+          <w:color w:val="000000"/>
+          <w:sz w:val="27"/>
+          <w:szCs w:val="27"/>
+        </w:rPr>
+        <w:t>loopen</w:t>
+      </w:r>
+      <w:proofErr w:type="spellEnd"/>
+      <w:r>
+        <w:rPr>
+          <w:color w:val="000000"/>
+          <w:sz w:val="27"/>
+          <w:szCs w:val="27"/>
+        </w:rPr>
+        <w:t xml:space="preserve"> zolang dat het klik event niet wordt aangeroepen.</w:t>
       </w:r>
     </w:p>
     <w:p>
@@ -649,7 +672,25 @@
           <w:sz w:val="27"/>
           <w:szCs w:val="27"/>
         </w:rPr>
-        <w:t>De gebruiker moet zelf controles en sensitivity in kunnen stellen.</w:t>
+        <w:t xml:space="preserve">De gebruiker moet zelf controles en </w:t>
+      </w:r>
+      <w:proofErr w:type="spellStart"/>
+      <w:r>
+        <w:rPr>
+          <w:color w:val="000000"/>
+          <w:sz w:val="27"/>
+          <w:szCs w:val="27"/>
+        </w:rPr>
+        <w:t>sensitivity</w:t>
+      </w:r>
+      <w:proofErr w:type="spellEnd"/>
+      <w:r>
+        <w:rPr>
+          <w:color w:val="000000"/>
+          <w:sz w:val="27"/>
+          <w:szCs w:val="27"/>
+        </w:rPr>
+        <w:t xml:space="preserve"> in kunnen stellen.</w:t>
       </w:r>
       <w:r>
         <w:rPr>
@@ -864,6 +905,969 @@
         </w:rPr>
         <w:t>De resolutie kun je instellen van 800 x 600 tot en met 1920 x 1080.</w:t>
       </w:r>
+      <w:r>
+        <w:rPr>
+          <w:color w:val="000000"/>
+          <w:sz w:val="27"/>
+          <w:szCs w:val="27"/>
+        </w:rPr>
+        <w:br/>
+      </w:r>
+    </w:p>
+    <w:p>
+      <w:pPr>
+        <w:pStyle w:val="Normaalweb"/>
+        <w:numPr>
+          <w:ilvl w:val="0"/>
+          <w:numId w:val="2"/>
+        </w:numPr>
+        <w:rPr>
+          <w:color w:val="000000"/>
+          <w:sz w:val="27"/>
+          <w:szCs w:val="27"/>
+        </w:rPr>
+      </w:pPr>
+      <w:r>
+        <w:rPr>
+          <w:color w:val="000000"/>
+          <w:sz w:val="27"/>
+          <w:szCs w:val="27"/>
+        </w:rPr>
+        <w:t>Als gebruiker wil ik dat er uitdaging in het spel zit zodat ik het gevoel heb dat als ik</w:t>
+      </w:r>
+      <w:r>
+        <w:rPr>
+          <w:color w:val="000000"/>
+          <w:sz w:val="27"/>
+          <w:szCs w:val="27"/>
+        </w:rPr>
+        <w:t xml:space="preserve"> </w:t>
+      </w:r>
+      <w:r>
+        <w:rPr>
+          <w:color w:val="000000"/>
+          <w:sz w:val="27"/>
+          <w:szCs w:val="27"/>
+        </w:rPr>
+        <w:t>verder kom ik ook echt beter ben</w:t>
+      </w:r>
+    </w:p>
+    <w:p>
+      <w:pPr>
+        <w:pStyle w:val="Normaalweb"/>
+        <w:numPr>
+          <w:ilvl w:val="1"/>
+          <w:numId w:val="2"/>
+        </w:numPr>
+        <w:rPr>
+          <w:color w:val="000000"/>
+          <w:sz w:val="27"/>
+          <w:szCs w:val="27"/>
+        </w:rPr>
+      </w:pPr>
+      <w:r>
+        <w:rPr>
+          <w:color w:val="000000"/>
+          <w:sz w:val="27"/>
+          <w:szCs w:val="27"/>
+        </w:rPr>
+        <w:t>Het spel bevat meerdere levels.</w:t>
+      </w:r>
+    </w:p>
+    <w:p>
+      <w:pPr>
+        <w:pStyle w:val="Normaalweb"/>
+        <w:numPr>
+          <w:ilvl w:val="1"/>
+          <w:numId w:val="2"/>
+        </w:numPr>
+        <w:rPr>
+          <w:color w:val="000000"/>
+          <w:sz w:val="27"/>
+          <w:szCs w:val="27"/>
+        </w:rPr>
+      </w:pPr>
+      <w:r>
+        <w:rPr>
+          <w:color w:val="000000"/>
+          <w:sz w:val="27"/>
+          <w:szCs w:val="27"/>
+        </w:rPr>
+        <w:t>Het spel bevat meerdere wapens.</w:t>
+      </w:r>
+    </w:p>
+    <w:p>
+      <w:pPr>
+        <w:pStyle w:val="Normaalweb"/>
+        <w:numPr>
+          <w:ilvl w:val="1"/>
+          <w:numId w:val="2"/>
+        </w:numPr>
+        <w:rPr>
+          <w:color w:val="000000"/>
+          <w:sz w:val="27"/>
+          <w:szCs w:val="27"/>
+        </w:rPr>
+      </w:pPr>
+      <w:r>
+        <w:rPr>
+          <w:color w:val="000000"/>
+          <w:sz w:val="27"/>
+          <w:szCs w:val="27"/>
+        </w:rPr>
+        <w:t>Het spel bevat meerdere difficulties</w:t>
+      </w:r>
+      <w:r>
+        <w:rPr>
+          <w:color w:val="000000"/>
+          <w:sz w:val="27"/>
+          <w:szCs w:val="27"/>
+        </w:rPr>
+        <w:t>.</w:t>
+      </w:r>
+      <w:r>
+        <w:rPr>
+          <w:color w:val="000000"/>
+          <w:sz w:val="27"/>
+          <w:szCs w:val="27"/>
+        </w:rPr>
+        <w:br/>
+      </w:r>
+      <w:r>
+        <w:rPr>
+          <w:color w:val="000000"/>
+          <w:sz w:val="27"/>
+          <w:szCs w:val="27"/>
+        </w:rPr>
+        <w:t xml:space="preserve"> </w:t>
+      </w:r>
+    </w:p>
+    <w:p>
+      <w:pPr>
+        <w:pStyle w:val="Normaalweb"/>
+        <w:numPr>
+          <w:ilvl w:val="0"/>
+          <w:numId w:val="2"/>
+        </w:numPr>
+        <w:rPr>
+          <w:color w:val="000000"/>
+          <w:sz w:val="27"/>
+          <w:szCs w:val="27"/>
+        </w:rPr>
+      </w:pPr>
+      <w:r>
+        <w:rPr>
+          <w:color w:val="000000"/>
+          <w:sz w:val="27"/>
+          <w:szCs w:val="27"/>
+        </w:rPr>
+        <w:t>Als ontwikkelaar wil ik een model hebben zodat ik de gebruiker hierop kan late</w:t>
+      </w:r>
+      <w:r>
+        <w:rPr>
+          <w:color w:val="000000"/>
+          <w:sz w:val="27"/>
+          <w:szCs w:val="27"/>
+        </w:rPr>
+        <w:t xml:space="preserve">n </w:t>
+      </w:r>
+      <w:r>
+        <w:rPr>
+          <w:color w:val="000000"/>
+          <w:sz w:val="27"/>
+          <w:szCs w:val="27"/>
+        </w:rPr>
+        <w:t>schieten</w:t>
+      </w:r>
+    </w:p>
+    <w:p>
+      <w:pPr>
+        <w:pStyle w:val="Normaalweb"/>
+        <w:numPr>
+          <w:ilvl w:val="1"/>
+          <w:numId w:val="2"/>
+        </w:numPr>
+        <w:rPr>
+          <w:color w:val="000000"/>
+          <w:sz w:val="27"/>
+          <w:szCs w:val="27"/>
+        </w:rPr>
+      </w:pPr>
+      <w:r>
+        <w:rPr>
+          <w:color w:val="000000"/>
+          <w:sz w:val="27"/>
+          <w:szCs w:val="27"/>
+        </w:rPr>
+        <w:t>Er moet een 8-bit afbeelding zijn van de model.</w:t>
+      </w:r>
+    </w:p>
+    <w:p>
+      <w:pPr>
+        <w:pStyle w:val="Normaalweb"/>
+        <w:numPr>
+          <w:ilvl w:val="1"/>
+          <w:numId w:val="2"/>
+        </w:numPr>
+        <w:rPr>
+          <w:color w:val="000000"/>
+          <w:sz w:val="27"/>
+          <w:szCs w:val="27"/>
+        </w:rPr>
+      </w:pPr>
+      <w:r>
+        <w:rPr>
+          <w:color w:val="000000"/>
+          <w:sz w:val="27"/>
+          <w:szCs w:val="27"/>
+        </w:rPr>
+        <w:t>De model moet ontploffen.</w:t>
+      </w:r>
+    </w:p>
+    <w:p>
+      <w:pPr>
+        <w:pStyle w:val="Normaalweb"/>
+        <w:numPr>
+          <w:ilvl w:val="1"/>
+          <w:numId w:val="2"/>
+        </w:numPr>
+        <w:rPr>
+          <w:color w:val="000000"/>
+          <w:sz w:val="27"/>
+          <w:szCs w:val="27"/>
+        </w:rPr>
+      </w:pPr>
+      <w:r>
+        <w:rPr>
+          <w:color w:val="000000"/>
+          <w:sz w:val="27"/>
+          <w:szCs w:val="27"/>
+        </w:rPr>
+        <w:t>Na de ontploffing moet er at random een alien uit vallen waar je vervolgens ook op kunt schieten voor extra punten.</w:t>
+      </w:r>
+      <w:r>
+        <w:rPr>
+          <w:color w:val="000000"/>
+          <w:sz w:val="27"/>
+          <w:szCs w:val="27"/>
+        </w:rPr>
+        <w:br/>
+      </w:r>
+    </w:p>
+    <w:p>
+      <w:pPr>
+        <w:pStyle w:val="Normaalweb"/>
+        <w:numPr>
+          <w:ilvl w:val="0"/>
+          <w:numId w:val="2"/>
+        </w:numPr>
+        <w:rPr>
+          <w:color w:val="000000"/>
+          <w:sz w:val="27"/>
+          <w:szCs w:val="27"/>
+        </w:rPr>
+      </w:pPr>
+      <w:r>
+        <w:rPr>
+          <w:color w:val="000000"/>
+          <w:sz w:val="27"/>
+          <w:szCs w:val="27"/>
+        </w:rPr>
+        <w:t>Als gebruiker wil ik kunnen zien waar ik richt zodat ik niet hoef te gokken</w:t>
+      </w:r>
+      <w:r>
+        <w:rPr>
+          <w:color w:val="000000"/>
+          <w:sz w:val="27"/>
+          <w:szCs w:val="27"/>
+        </w:rPr>
+        <w:t>.</w:t>
+      </w:r>
+    </w:p>
+    <w:p>
+      <w:pPr>
+        <w:pStyle w:val="Normaalweb"/>
+        <w:numPr>
+          <w:ilvl w:val="1"/>
+          <w:numId w:val="2"/>
+        </w:numPr>
+        <w:rPr>
+          <w:color w:val="000000"/>
+          <w:sz w:val="27"/>
+          <w:szCs w:val="27"/>
+        </w:rPr>
+      </w:pPr>
+      <w:r>
+        <w:rPr>
+          <w:color w:val="000000"/>
+          <w:sz w:val="27"/>
+          <w:szCs w:val="27"/>
+        </w:rPr>
+        <w:t>Er moet een crosshair zijn zodat je precies kunt zien waar je wil schieten.</w:t>
+      </w:r>
+      <w:r>
+        <w:rPr>
+          <w:color w:val="000000"/>
+          <w:sz w:val="27"/>
+          <w:szCs w:val="27"/>
+        </w:rPr>
+        <w:br/>
+      </w:r>
+    </w:p>
+    <w:p>
+      <w:pPr>
+        <w:pStyle w:val="Normaalweb"/>
+        <w:numPr>
+          <w:ilvl w:val="0"/>
+          <w:numId w:val="2"/>
+        </w:numPr>
+        <w:rPr>
+          <w:color w:val="000000"/>
+          <w:sz w:val="27"/>
+          <w:szCs w:val="27"/>
+        </w:rPr>
+      </w:pPr>
+      <w:r>
+        <w:rPr>
+          <w:color w:val="000000"/>
+          <w:sz w:val="27"/>
+          <w:szCs w:val="27"/>
+        </w:rPr>
+        <w:t>Als gebruiker wil ik een level zien dat er goed uitziet zodat ik het aangenaam vind om het spel te spelen</w:t>
+      </w:r>
+    </w:p>
+    <w:p>
+      <w:pPr>
+        <w:pStyle w:val="Normaalweb"/>
+        <w:numPr>
+          <w:ilvl w:val="1"/>
+          <w:numId w:val="2"/>
+        </w:numPr>
+        <w:rPr>
+          <w:color w:val="000000"/>
+          <w:sz w:val="27"/>
+          <w:szCs w:val="27"/>
+        </w:rPr>
+      </w:pPr>
+      <w:r>
+        <w:rPr>
+          <w:color w:val="000000"/>
+          <w:sz w:val="27"/>
+          <w:szCs w:val="27"/>
+        </w:rPr>
+        <w:t>De afbeeldingen zijn allemaal in dezelfde stijl (8-bit).</w:t>
+      </w:r>
+    </w:p>
+    <w:p>
+      <w:pPr>
+        <w:pStyle w:val="Normaalweb"/>
+        <w:numPr>
+          <w:ilvl w:val="1"/>
+          <w:numId w:val="2"/>
+        </w:numPr>
+        <w:rPr>
+          <w:color w:val="000000"/>
+          <w:sz w:val="27"/>
+          <w:szCs w:val="27"/>
+        </w:rPr>
+      </w:pPr>
+      <w:r>
+        <w:rPr>
+          <w:color w:val="000000"/>
+          <w:sz w:val="27"/>
+          <w:szCs w:val="27"/>
+        </w:rPr>
+        <w:t>De afbeeldingen zijn scherp bij alle resoluties.</w:t>
+      </w:r>
+    </w:p>
+    <w:p>
+      <w:pPr>
+        <w:pStyle w:val="Normaalweb"/>
+        <w:numPr>
+          <w:ilvl w:val="1"/>
+          <w:numId w:val="2"/>
+        </w:numPr>
+        <w:rPr>
+          <w:color w:val="000000"/>
+          <w:sz w:val="27"/>
+          <w:szCs w:val="27"/>
+        </w:rPr>
+      </w:pPr>
+      <w:r>
+        <w:rPr>
+          <w:color w:val="000000"/>
+          <w:sz w:val="27"/>
+          <w:szCs w:val="27"/>
+        </w:rPr>
+        <w:t>Er vallen geen stukken van de afbeelding weg.</w:t>
+      </w:r>
+      <w:r>
+        <w:rPr>
+          <w:color w:val="000000"/>
+          <w:sz w:val="27"/>
+          <w:szCs w:val="27"/>
+        </w:rPr>
+        <w:br/>
+      </w:r>
+    </w:p>
+    <w:p>
+      <w:pPr>
+        <w:pStyle w:val="Normaalweb"/>
+        <w:numPr>
+          <w:ilvl w:val="0"/>
+          <w:numId w:val="2"/>
+        </w:numPr>
+        <w:rPr>
+          <w:color w:val="000000"/>
+          <w:sz w:val="27"/>
+          <w:szCs w:val="27"/>
+        </w:rPr>
+      </w:pPr>
+      <w:r>
+        <w:rPr>
+          <w:color w:val="000000"/>
+          <w:sz w:val="27"/>
+          <w:szCs w:val="27"/>
+        </w:rPr>
+        <w:t>Als ontwikkelaar wil ik er voor zorgen dat het doelwit een willekeurig pad volgt</w:t>
+      </w:r>
+      <w:r>
+        <w:rPr>
+          <w:color w:val="000000"/>
+          <w:sz w:val="27"/>
+          <w:szCs w:val="27"/>
+        </w:rPr>
+        <w:t xml:space="preserve"> </w:t>
+      </w:r>
+      <w:r>
+        <w:rPr>
+          <w:color w:val="000000"/>
+          <w:sz w:val="27"/>
+          <w:szCs w:val="27"/>
+        </w:rPr>
+        <w:t>zodat de gebruiker uitgedaagd wordt</w:t>
+      </w:r>
+      <w:r>
+        <w:rPr>
+          <w:color w:val="000000"/>
+          <w:sz w:val="27"/>
+          <w:szCs w:val="27"/>
+        </w:rPr>
+        <w:t>.</w:t>
+      </w:r>
+    </w:p>
+    <w:p>
+      <w:pPr>
+        <w:pStyle w:val="Normaalweb"/>
+        <w:numPr>
+          <w:ilvl w:val="1"/>
+          <w:numId w:val="2"/>
+        </w:numPr>
+        <w:rPr>
+          <w:color w:val="000000"/>
+          <w:sz w:val="27"/>
+          <w:szCs w:val="27"/>
+        </w:rPr>
+      </w:pPr>
+      <w:r>
+        <w:rPr>
+          <w:color w:val="000000"/>
+          <w:sz w:val="27"/>
+          <w:szCs w:val="27"/>
+        </w:rPr>
+        <w:t>De ufo komt van veraf aanvliegen en wordt dus steeds groter.</w:t>
+      </w:r>
+    </w:p>
+    <w:p>
+      <w:pPr>
+        <w:pStyle w:val="Normaalweb"/>
+        <w:numPr>
+          <w:ilvl w:val="1"/>
+          <w:numId w:val="2"/>
+        </w:numPr>
+        <w:rPr>
+          <w:color w:val="000000"/>
+          <w:sz w:val="27"/>
+          <w:szCs w:val="27"/>
+        </w:rPr>
+      </w:pPr>
+      <w:r>
+        <w:rPr>
+          <w:color w:val="000000"/>
+          <w:sz w:val="27"/>
+          <w:szCs w:val="27"/>
+        </w:rPr>
+        <w:t xml:space="preserve">De ufo vliegt in een random richting binnen een </w:t>
+      </w:r>
+      <w:proofErr w:type="spellStart"/>
+      <w:r>
+        <w:rPr>
+          <w:color w:val="000000"/>
+          <w:sz w:val="27"/>
+          <w:szCs w:val="27"/>
+        </w:rPr>
+        <w:t>rectangle</w:t>
+      </w:r>
+      <w:proofErr w:type="spellEnd"/>
+      <w:r>
+        <w:rPr>
+          <w:color w:val="000000"/>
+          <w:sz w:val="27"/>
+          <w:szCs w:val="27"/>
+        </w:rPr>
+        <w:t xml:space="preserve"> zodat het klopt met de achtergrond.</w:t>
+      </w:r>
+      <w:r>
+        <w:rPr>
+          <w:color w:val="000000"/>
+          <w:sz w:val="27"/>
+          <w:szCs w:val="27"/>
+        </w:rPr>
+        <w:br/>
+      </w:r>
+    </w:p>
+    <w:p>
+      <w:pPr>
+        <w:pStyle w:val="Normaalweb"/>
+        <w:numPr>
+          <w:ilvl w:val="0"/>
+          <w:numId w:val="2"/>
+        </w:numPr>
+        <w:rPr>
+          <w:color w:val="000000"/>
+          <w:sz w:val="27"/>
+          <w:szCs w:val="27"/>
+        </w:rPr>
+      </w:pPr>
+      <w:r>
+        <w:rPr>
+          <w:color w:val="000000"/>
+          <w:sz w:val="27"/>
+          <w:szCs w:val="27"/>
+        </w:rPr>
+        <w:t>Als gebruiker wil ik kunnen zien hoeveel kogels ik nog over heb van de drie die ik krijg zodat ik niet zomaar niet meer kan schieten</w:t>
+      </w:r>
+      <w:r>
+        <w:rPr>
+          <w:color w:val="000000"/>
+          <w:sz w:val="27"/>
+          <w:szCs w:val="27"/>
+        </w:rPr>
+        <w:t>.</w:t>
+      </w:r>
+    </w:p>
+    <w:p>
+      <w:pPr>
+        <w:pStyle w:val="Normaalweb"/>
+        <w:numPr>
+          <w:ilvl w:val="1"/>
+          <w:numId w:val="2"/>
+        </w:numPr>
+        <w:rPr>
+          <w:color w:val="000000"/>
+          <w:sz w:val="27"/>
+          <w:szCs w:val="27"/>
+        </w:rPr>
+      </w:pPr>
+      <w:r>
+        <w:rPr>
+          <w:color w:val="000000"/>
+          <w:sz w:val="27"/>
+          <w:szCs w:val="27"/>
+        </w:rPr>
+        <w:t>Het programma bevat een HUD waarin je het aantal kogels kunt zien.</w:t>
+      </w:r>
+    </w:p>
+    <w:p>
+      <w:pPr>
+        <w:pStyle w:val="Normaalweb"/>
+        <w:numPr>
+          <w:ilvl w:val="0"/>
+          <w:numId w:val="2"/>
+        </w:numPr>
+        <w:rPr>
+          <w:color w:val="000000"/>
+          <w:sz w:val="27"/>
+          <w:szCs w:val="27"/>
+        </w:rPr>
+      </w:pPr>
+      <w:r>
+        <w:rPr>
+          <w:color w:val="000000"/>
+          <w:sz w:val="27"/>
+          <w:szCs w:val="27"/>
+        </w:rPr>
+        <w:lastRenderedPageBreak/>
+        <w:t xml:space="preserve">Als gebruiker wil ik drie verschillende uitdagingen zodat ik niet vast zit aan één </w:t>
+      </w:r>
+      <w:r>
+        <w:rPr>
+          <w:color w:val="000000"/>
+          <w:sz w:val="27"/>
+          <w:szCs w:val="27"/>
+        </w:rPr>
+        <w:t>soort uitdaging(3 game modes)</w:t>
+      </w:r>
+      <w:r>
+        <w:rPr>
+          <w:color w:val="000000"/>
+          <w:sz w:val="27"/>
+          <w:szCs w:val="27"/>
+        </w:rPr>
+        <w:t>.</w:t>
+      </w:r>
+    </w:p>
+    <w:p>
+      <w:pPr>
+        <w:pStyle w:val="Normaalweb"/>
+        <w:numPr>
+          <w:ilvl w:val="1"/>
+          <w:numId w:val="2"/>
+        </w:numPr>
+        <w:rPr>
+          <w:color w:val="000000"/>
+          <w:sz w:val="27"/>
+          <w:szCs w:val="27"/>
+        </w:rPr>
+      </w:pPr>
+      <w:r>
+        <w:rPr>
+          <w:color w:val="000000"/>
+          <w:sz w:val="27"/>
+          <w:szCs w:val="27"/>
+        </w:rPr>
+        <w:t xml:space="preserve">Het programma bevat de mogelijkheid om een moeilijkheidsgraad te kiezen (easy, </w:t>
+      </w:r>
+      <w:proofErr w:type="spellStart"/>
+      <w:r>
+        <w:rPr>
+          <w:color w:val="000000"/>
+          <w:sz w:val="27"/>
+          <w:szCs w:val="27"/>
+        </w:rPr>
+        <w:t>normal</w:t>
+      </w:r>
+      <w:proofErr w:type="spellEnd"/>
+      <w:r>
+        <w:rPr>
+          <w:color w:val="000000"/>
+          <w:sz w:val="27"/>
+          <w:szCs w:val="27"/>
+        </w:rPr>
+        <w:t>, hard).</w:t>
+      </w:r>
+    </w:p>
+    <w:p>
+      <w:pPr>
+        <w:pStyle w:val="Normaalweb"/>
+        <w:numPr>
+          <w:ilvl w:val="1"/>
+          <w:numId w:val="2"/>
+        </w:numPr>
+        <w:rPr>
+          <w:color w:val="000000"/>
+          <w:sz w:val="27"/>
+          <w:szCs w:val="27"/>
+        </w:rPr>
+      </w:pPr>
+      <w:r>
+        <w:rPr>
+          <w:color w:val="000000"/>
+          <w:sz w:val="27"/>
+          <w:szCs w:val="27"/>
+        </w:rPr>
+        <w:t xml:space="preserve">De moeilijkheidsgraad bepaald de </w:t>
+      </w:r>
+      <w:proofErr w:type="spellStart"/>
+      <w:r>
+        <w:rPr>
+          <w:color w:val="000000"/>
+          <w:sz w:val="27"/>
+          <w:szCs w:val="27"/>
+        </w:rPr>
+        <w:t>strength</w:t>
+      </w:r>
+      <w:proofErr w:type="spellEnd"/>
+      <w:r>
+        <w:rPr>
+          <w:color w:val="000000"/>
+          <w:sz w:val="27"/>
+          <w:szCs w:val="27"/>
+        </w:rPr>
+        <w:t xml:space="preserve"> van de ufo’s.</w:t>
+      </w:r>
+      <w:r>
+        <w:rPr>
+          <w:color w:val="000000"/>
+          <w:sz w:val="27"/>
+          <w:szCs w:val="27"/>
+        </w:rPr>
+        <w:br/>
+      </w:r>
+    </w:p>
+    <w:p>
+      <w:pPr>
+        <w:pStyle w:val="Normaalweb"/>
+        <w:numPr>
+          <w:ilvl w:val="0"/>
+          <w:numId w:val="2"/>
+        </w:numPr>
+        <w:rPr>
+          <w:color w:val="000000"/>
+          <w:sz w:val="27"/>
+          <w:szCs w:val="27"/>
+        </w:rPr>
+      </w:pPr>
+      <w:r>
+        <w:rPr>
+          <w:color w:val="000000"/>
+          <w:sz w:val="27"/>
+          <w:szCs w:val="27"/>
+        </w:rPr>
+        <w:t xml:space="preserve">Als ontwikkelaar wil ik het doelwit naar de grond zien vallen als het geraakt is </w:t>
+      </w:r>
+      <w:r>
+        <w:rPr>
+          <w:color w:val="000000"/>
+          <w:sz w:val="27"/>
+          <w:szCs w:val="27"/>
+        </w:rPr>
+        <w:t>zodat het spel er leuker uitziet</w:t>
+      </w:r>
+      <w:r>
+        <w:rPr>
+          <w:color w:val="000000"/>
+          <w:sz w:val="27"/>
+          <w:szCs w:val="27"/>
+        </w:rPr>
+        <w:t>.</w:t>
+      </w:r>
+    </w:p>
+    <w:p>
+      <w:pPr>
+        <w:pStyle w:val="Normaalweb"/>
+        <w:numPr>
+          <w:ilvl w:val="1"/>
+          <w:numId w:val="2"/>
+        </w:numPr>
+        <w:rPr>
+          <w:color w:val="000000"/>
+          <w:sz w:val="27"/>
+          <w:szCs w:val="27"/>
+        </w:rPr>
+      </w:pPr>
+      <w:r>
+        <w:rPr>
+          <w:color w:val="000000"/>
+          <w:sz w:val="27"/>
+          <w:szCs w:val="27"/>
+        </w:rPr>
+        <w:t>Wanneer de ufo wordt neergeschoten valt hij naar beneden.</w:t>
+      </w:r>
+      <w:r>
+        <w:rPr>
+          <w:color w:val="000000"/>
+          <w:sz w:val="27"/>
+          <w:szCs w:val="27"/>
+        </w:rPr>
+        <w:br/>
+      </w:r>
+    </w:p>
+    <w:p>
+      <w:pPr>
+        <w:pStyle w:val="Normaalweb"/>
+        <w:numPr>
+          <w:ilvl w:val="0"/>
+          <w:numId w:val="2"/>
+        </w:numPr>
+        <w:rPr>
+          <w:color w:val="000000"/>
+          <w:sz w:val="27"/>
+          <w:szCs w:val="27"/>
+        </w:rPr>
+      </w:pPr>
+      <w:r>
+        <w:rPr>
+          <w:color w:val="000000"/>
+          <w:sz w:val="27"/>
+          <w:szCs w:val="27"/>
+        </w:rPr>
+        <w:t>Als ontwikkelaar wil het de doelwitten steeds sneller laten gaan zodat het voor de</w:t>
+      </w:r>
+      <w:r>
+        <w:rPr>
+          <w:color w:val="000000"/>
+          <w:sz w:val="27"/>
+          <w:szCs w:val="27"/>
+        </w:rPr>
+        <w:t xml:space="preserve"> </w:t>
+      </w:r>
+      <w:r>
+        <w:rPr>
+          <w:color w:val="000000"/>
+          <w:sz w:val="27"/>
+          <w:szCs w:val="27"/>
+        </w:rPr>
+        <w:t>gebruiker steeds moeilijker is om de doelwitten te raken</w:t>
+      </w:r>
+      <w:r>
+        <w:rPr>
+          <w:color w:val="000000"/>
+          <w:sz w:val="27"/>
+          <w:szCs w:val="27"/>
+        </w:rPr>
+        <w:t>.</w:t>
+      </w:r>
+    </w:p>
+    <w:p>
+      <w:pPr>
+        <w:pStyle w:val="Normaalweb"/>
+        <w:numPr>
+          <w:ilvl w:val="1"/>
+          <w:numId w:val="2"/>
+        </w:numPr>
+        <w:rPr>
+          <w:color w:val="000000"/>
+          <w:sz w:val="27"/>
+          <w:szCs w:val="27"/>
+        </w:rPr>
+      </w:pPr>
+      <w:r>
+        <w:rPr>
+          <w:color w:val="000000"/>
+          <w:sz w:val="27"/>
+          <w:szCs w:val="27"/>
+        </w:rPr>
+        <w:t>De snelheid van de ufo moet steeds groter worden.</w:t>
+      </w:r>
+    </w:p>
+    <w:p>
+      <w:pPr>
+        <w:pStyle w:val="Normaalweb"/>
+        <w:numPr>
+          <w:ilvl w:val="1"/>
+          <w:numId w:val="2"/>
+        </w:numPr>
+        <w:rPr>
+          <w:color w:val="000000"/>
+          <w:sz w:val="27"/>
+          <w:szCs w:val="27"/>
+        </w:rPr>
+      </w:pPr>
+      <w:r>
+        <w:rPr>
+          <w:color w:val="000000"/>
+          <w:sz w:val="27"/>
+          <w:szCs w:val="27"/>
+        </w:rPr>
+        <w:t>Na een aantal seconden  wordt je raak geschoten en vliegt de ufo weg. Je krijgt alsnog een kan om de ufo neer te schieten en krijgt er weinig punten voor.</w:t>
+      </w:r>
+      <w:r>
+        <w:rPr>
+          <w:color w:val="000000"/>
+          <w:sz w:val="27"/>
+          <w:szCs w:val="27"/>
+        </w:rPr>
+        <w:br/>
+      </w:r>
+    </w:p>
+    <w:p>
+      <w:pPr>
+        <w:pStyle w:val="Normaalweb"/>
+        <w:numPr>
+          <w:ilvl w:val="0"/>
+          <w:numId w:val="2"/>
+        </w:numPr>
+        <w:rPr>
+          <w:color w:val="000000"/>
+          <w:sz w:val="27"/>
+          <w:szCs w:val="27"/>
+        </w:rPr>
+      </w:pPr>
+      <w:r>
+        <w:rPr>
+          <w:color w:val="000000"/>
+          <w:sz w:val="27"/>
+          <w:szCs w:val="27"/>
+        </w:rPr>
+        <w:t xml:space="preserve">Als gebruiker wil ik graag dat als de doelwitten moeilijker te raken zijn er ook </w:t>
+      </w:r>
+      <w:r>
+        <w:rPr>
+          <w:color w:val="000000"/>
+          <w:sz w:val="27"/>
+          <w:szCs w:val="27"/>
+        </w:rPr>
+        <w:t>meer punten zijn te verdienen</w:t>
+      </w:r>
+      <w:r>
+        <w:rPr>
+          <w:color w:val="000000"/>
+          <w:sz w:val="27"/>
+          <w:szCs w:val="27"/>
+        </w:rPr>
+        <w:t>.</w:t>
+      </w:r>
+    </w:p>
+    <w:p>
+      <w:pPr>
+        <w:pStyle w:val="Normaalweb"/>
+        <w:numPr>
+          <w:ilvl w:val="1"/>
+          <w:numId w:val="2"/>
+        </w:numPr>
+        <w:rPr>
+          <w:color w:val="000000"/>
+          <w:sz w:val="27"/>
+          <w:szCs w:val="27"/>
+        </w:rPr>
+      </w:pPr>
+      <w:r>
+        <w:rPr>
+          <w:color w:val="000000"/>
+          <w:sz w:val="27"/>
+          <w:szCs w:val="27"/>
+        </w:rPr>
+        <w:t>Het aantal punten dat je krijgt moet worden bepaald door de grootte van de ufo op dat moment.</w:t>
+      </w:r>
+      <w:r>
+        <w:rPr>
+          <w:color w:val="000000"/>
+          <w:sz w:val="27"/>
+          <w:szCs w:val="27"/>
+        </w:rPr>
+        <w:br/>
+      </w:r>
+    </w:p>
+    <w:p>
+      <w:pPr>
+        <w:pStyle w:val="Normaalweb"/>
+        <w:numPr>
+          <w:ilvl w:val="0"/>
+          <w:numId w:val="2"/>
+        </w:numPr>
+        <w:rPr>
+          <w:color w:val="000000"/>
+          <w:sz w:val="27"/>
+          <w:szCs w:val="27"/>
+        </w:rPr>
+      </w:pPr>
+      <w:r>
+        <w:rPr>
+          <w:color w:val="000000"/>
+          <w:sz w:val="27"/>
+          <w:szCs w:val="27"/>
+        </w:rPr>
+        <w:t xml:space="preserve">Als gebruiker wil ik een lijst met scores zien zodat er een competitief element in </w:t>
+      </w:r>
+      <w:r>
+        <w:rPr>
+          <w:color w:val="000000"/>
+          <w:sz w:val="27"/>
+          <w:szCs w:val="27"/>
+        </w:rPr>
+        <w:t>het spel</w:t>
+      </w:r>
       <w:bookmarkStart w:id="0" w:name="_GoBack"/>
       <w:bookmarkEnd w:id="0"/>
       <w:r>
@@ -872,111 +1876,7 @@
           <w:sz w:val="27"/>
           <w:szCs w:val="27"/>
         </w:rPr>
-        <w:br/>
-      </w:r>
-    </w:p>
-    <w:p>
-      <w:pPr>
-        <w:pStyle w:val="Normaalweb"/>
-        <w:numPr>
-          <w:ilvl w:val="0"/>
-          <w:numId w:val="2"/>
-        </w:numPr>
-        <w:rPr>
-          <w:color w:val="000000"/>
-          <w:sz w:val="27"/>
-          <w:szCs w:val="27"/>
-        </w:rPr>
-      </w:pPr>
-      <w:r>
-        <w:rPr>
-          <w:color w:val="000000"/>
-          <w:sz w:val="27"/>
-          <w:szCs w:val="27"/>
-        </w:rPr>
-        <w:t>Als gebruiker wil ik dat er uitdaging in het spel zit zodat ik het gevoel heb dat als ik</w:t>
-      </w:r>
-      <w:r>
-        <w:rPr>
-          <w:color w:val="000000"/>
-          <w:sz w:val="27"/>
-          <w:szCs w:val="27"/>
-        </w:rPr>
-        <w:t xml:space="preserve"> </w:t>
-      </w:r>
-      <w:r>
-        <w:rPr>
-          <w:color w:val="000000"/>
-          <w:sz w:val="27"/>
-          <w:szCs w:val="27"/>
-        </w:rPr>
-        <w:t>verder kom ik ook echt beter ben</w:t>
-      </w:r>
-    </w:p>
-    <w:p>
-      <w:pPr>
-        <w:pStyle w:val="Normaalweb"/>
-        <w:numPr>
-          <w:ilvl w:val="1"/>
-          <w:numId w:val="2"/>
-        </w:numPr>
-        <w:rPr>
-          <w:color w:val="000000"/>
-          <w:sz w:val="27"/>
-          <w:szCs w:val="27"/>
-        </w:rPr>
-      </w:pPr>
-      <w:r>
-        <w:rPr>
-          <w:color w:val="000000"/>
-          <w:sz w:val="27"/>
-          <w:szCs w:val="27"/>
-        </w:rPr>
-        <w:t>Het spel bevat meerdere levels.</w:t>
-      </w:r>
-    </w:p>
-    <w:p>
-      <w:pPr>
-        <w:pStyle w:val="Normaalweb"/>
-        <w:numPr>
-          <w:ilvl w:val="1"/>
-          <w:numId w:val="2"/>
-        </w:numPr>
-        <w:rPr>
-          <w:color w:val="000000"/>
-          <w:sz w:val="27"/>
-          <w:szCs w:val="27"/>
-        </w:rPr>
-      </w:pPr>
-      <w:r>
-        <w:rPr>
-          <w:color w:val="000000"/>
-          <w:sz w:val="27"/>
-          <w:szCs w:val="27"/>
-        </w:rPr>
-        <w:t>Het spel bevat meerdere wapens.</w:t>
-      </w:r>
-    </w:p>
-    <w:p>
-      <w:pPr>
-        <w:pStyle w:val="Normaalweb"/>
-        <w:numPr>
-          <w:ilvl w:val="1"/>
-          <w:numId w:val="2"/>
-        </w:numPr>
-        <w:rPr>
-          <w:color w:val="000000"/>
-          <w:sz w:val="27"/>
-          <w:szCs w:val="27"/>
-        </w:rPr>
-      </w:pPr>
-      <w:r>
-        <w:rPr>
-          <w:color w:val="000000"/>
-          <w:sz w:val="27"/>
-          <w:szCs w:val="27"/>
-        </w:rPr>
-        <w:t>Het spel bevat meerdere difficulties</w:t>
+        <w:t xml:space="preserve"> zit</w:t>
       </w:r>
       <w:r>
         <w:rPr>
@@ -985,449 +1885,6 @@
           <w:szCs w:val="27"/>
         </w:rPr>
         <w:t>.</w:t>
-      </w:r>
-      <w:r>
-        <w:rPr>
-          <w:color w:val="000000"/>
-          <w:sz w:val="27"/>
-          <w:szCs w:val="27"/>
-        </w:rPr>
-        <w:br/>
-      </w:r>
-      <w:r>
-        <w:rPr>
-          <w:color w:val="000000"/>
-          <w:sz w:val="27"/>
-          <w:szCs w:val="27"/>
-        </w:rPr>
-        <w:t xml:space="preserve"> </w:t>
-      </w:r>
-    </w:p>
-    <w:p>
-      <w:pPr>
-        <w:pStyle w:val="Normaalweb"/>
-        <w:numPr>
-          <w:ilvl w:val="0"/>
-          <w:numId w:val="2"/>
-        </w:numPr>
-        <w:rPr>
-          <w:color w:val="000000"/>
-          <w:sz w:val="27"/>
-          <w:szCs w:val="27"/>
-        </w:rPr>
-      </w:pPr>
-      <w:r>
-        <w:rPr>
-          <w:color w:val="000000"/>
-          <w:sz w:val="27"/>
-          <w:szCs w:val="27"/>
-        </w:rPr>
-        <w:t>Als ontwikkelaar wil ik een model hebben zodat ik de gebruiker hierop kan late</w:t>
-      </w:r>
-      <w:r>
-        <w:rPr>
-          <w:color w:val="000000"/>
-          <w:sz w:val="27"/>
-          <w:szCs w:val="27"/>
-        </w:rPr>
-        <w:t xml:space="preserve">n </w:t>
-      </w:r>
-      <w:r>
-        <w:rPr>
-          <w:color w:val="000000"/>
-          <w:sz w:val="27"/>
-          <w:szCs w:val="27"/>
-        </w:rPr>
-        <w:t>schieten</w:t>
-      </w:r>
-    </w:p>
-    <w:p>
-      <w:pPr>
-        <w:pStyle w:val="Normaalweb"/>
-        <w:numPr>
-          <w:ilvl w:val="1"/>
-          <w:numId w:val="2"/>
-        </w:numPr>
-        <w:rPr>
-          <w:color w:val="000000"/>
-          <w:sz w:val="27"/>
-          <w:szCs w:val="27"/>
-        </w:rPr>
-      </w:pPr>
-      <w:r>
-        <w:rPr>
-          <w:color w:val="000000"/>
-          <w:sz w:val="27"/>
-          <w:szCs w:val="27"/>
-        </w:rPr>
-        <w:t>Er moet een 8-bit afbeelding zijn van de model.</w:t>
-      </w:r>
-    </w:p>
-    <w:p>
-      <w:pPr>
-        <w:pStyle w:val="Normaalweb"/>
-        <w:numPr>
-          <w:ilvl w:val="1"/>
-          <w:numId w:val="2"/>
-        </w:numPr>
-        <w:rPr>
-          <w:color w:val="000000"/>
-          <w:sz w:val="27"/>
-          <w:szCs w:val="27"/>
-        </w:rPr>
-      </w:pPr>
-      <w:r>
-        <w:rPr>
-          <w:color w:val="000000"/>
-          <w:sz w:val="27"/>
-          <w:szCs w:val="27"/>
-        </w:rPr>
-        <w:t>De model moet ontploffen.</w:t>
-      </w:r>
-    </w:p>
-    <w:p>
-      <w:pPr>
-        <w:pStyle w:val="Normaalweb"/>
-        <w:numPr>
-          <w:ilvl w:val="1"/>
-          <w:numId w:val="2"/>
-        </w:numPr>
-        <w:rPr>
-          <w:color w:val="000000"/>
-          <w:sz w:val="27"/>
-          <w:szCs w:val="27"/>
-        </w:rPr>
-      </w:pPr>
-      <w:r>
-        <w:rPr>
-          <w:color w:val="000000"/>
-          <w:sz w:val="27"/>
-          <w:szCs w:val="27"/>
-        </w:rPr>
-        <w:t>Na de ontploffing moet er at random een alien uit vallen waar je vervolgens ook op kunt schieten voor extra punten.</w:t>
-      </w:r>
-      <w:r>
-        <w:rPr>
-          <w:color w:val="000000"/>
-          <w:sz w:val="27"/>
-          <w:szCs w:val="27"/>
-        </w:rPr>
-        <w:br/>
-      </w:r>
-    </w:p>
-    <w:p>
-      <w:pPr>
-        <w:pStyle w:val="Normaalweb"/>
-        <w:numPr>
-          <w:ilvl w:val="0"/>
-          <w:numId w:val="2"/>
-        </w:numPr>
-        <w:rPr>
-          <w:color w:val="000000"/>
-          <w:sz w:val="27"/>
-          <w:szCs w:val="27"/>
-        </w:rPr>
-      </w:pPr>
-      <w:r>
-        <w:rPr>
-          <w:color w:val="000000"/>
-          <w:sz w:val="27"/>
-          <w:szCs w:val="27"/>
-        </w:rPr>
-        <w:t>Als gebruiker wil ik kunnen zien waar ik richt zodat ik niet hoef te gokken</w:t>
-      </w:r>
-      <w:r>
-        <w:rPr>
-          <w:color w:val="000000"/>
-          <w:sz w:val="27"/>
-          <w:szCs w:val="27"/>
-        </w:rPr>
-        <w:t>.</w:t>
-      </w:r>
-    </w:p>
-    <w:p>
-      <w:pPr>
-        <w:pStyle w:val="Normaalweb"/>
-        <w:numPr>
-          <w:ilvl w:val="1"/>
-          <w:numId w:val="2"/>
-        </w:numPr>
-        <w:rPr>
-          <w:color w:val="000000"/>
-          <w:sz w:val="27"/>
-          <w:szCs w:val="27"/>
-        </w:rPr>
-      </w:pPr>
-      <w:r>
-        <w:rPr>
-          <w:color w:val="000000"/>
-          <w:sz w:val="27"/>
-          <w:szCs w:val="27"/>
-        </w:rPr>
-        <w:t>Er moet een crosshair zijn zodat je precies kunt zien waar je wil schieten.</w:t>
-      </w:r>
-      <w:r>
-        <w:rPr>
-          <w:color w:val="000000"/>
-          <w:sz w:val="27"/>
-          <w:szCs w:val="27"/>
-        </w:rPr>
-        <w:br/>
-      </w:r>
-    </w:p>
-    <w:p>
-      <w:pPr>
-        <w:pStyle w:val="Normaalweb"/>
-        <w:numPr>
-          <w:ilvl w:val="0"/>
-          <w:numId w:val="2"/>
-        </w:numPr>
-        <w:rPr>
-          <w:color w:val="000000"/>
-          <w:sz w:val="27"/>
-          <w:szCs w:val="27"/>
-        </w:rPr>
-      </w:pPr>
-      <w:r>
-        <w:rPr>
-          <w:color w:val="000000"/>
-          <w:sz w:val="27"/>
-          <w:szCs w:val="27"/>
-        </w:rPr>
-        <w:t>Als gebruiker wil ik een level zien dat er goed uitziet zodat ik het aangenaam vind om het spel te spelen</w:t>
-      </w:r>
-    </w:p>
-    <w:p>
-      <w:pPr>
-        <w:pStyle w:val="Normaalweb"/>
-        <w:numPr>
-          <w:ilvl w:val="1"/>
-          <w:numId w:val="2"/>
-        </w:numPr>
-        <w:rPr>
-          <w:color w:val="000000"/>
-          <w:sz w:val="27"/>
-          <w:szCs w:val="27"/>
-        </w:rPr>
-      </w:pPr>
-    </w:p>
-    <w:p>
-      <w:pPr>
-        <w:pStyle w:val="Normaalweb"/>
-        <w:numPr>
-          <w:ilvl w:val="0"/>
-          <w:numId w:val="2"/>
-        </w:numPr>
-        <w:rPr>
-          <w:color w:val="000000"/>
-          <w:sz w:val="27"/>
-          <w:szCs w:val="27"/>
-        </w:rPr>
-      </w:pPr>
-      <w:r>
-        <w:rPr>
-          <w:color w:val="000000"/>
-          <w:sz w:val="27"/>
-          <w:szCs w:val="27"/>
-        </w:rPr>
-        <w:t>Als ontwikkelaar wil ik er voor zorgen dat het doelwit een willekeurig pad volgt</w:t>
-      </w:r>
-      <w:r>
-        <w:rPr>
-          <w:color w:val="000000"/>
-          <w:sz w:val="27"/>
-          <w:szCs w:val="27"/>
-        </w:rPr>
-        <w:t xml:space="preserve"> </w:t>
-      </w:r>
-      <w:r>
-        <w:rPr>
-          <w:color w:val="000000"/>
-          <w:sz w:val="27"/>
-          <w:szCs w:val="27"/>
-        </w:rPr>
-        <w:t>zodat de gebruiker uitgedaagd wordt</w:t>
-      </w:r>
-    </w:p>
-    <w:p>
-      <w:pPr>
-        <w:pStyle w:val="Normaalweb"/>
-        <w:numPr>
-          <w:ilvl w:val="0"/>
-          <w:numId w:val="2"/>
-        </w:numPr>
-        <w:rPr>
-          <w:color w:val="000000"/>
-          <w:sz w:val="27"/>
-          <w:szCs w:val="27"/>
-        </w:rPr>
-      </w:pPr>
-      <w:r>
-        <w:rPr>
-          <w:color w:val="000000"/>
-          <w:sz w:val="27"/>
-          <w:szCs w:val="27"/>
-        </w:rPr>
-        <w:t>Als gebruiker wil ik kunnen zien hoeveel kogels ik nog over heb van de drie die ik krijg zodat ik niet zomaar niet meer kan schieten</w:t>
-      </w:r>
-    </w:p>
-    <w:p>
-      <w:pPr>
-        <w:pStyle w:val="Normaalweb"/>
-        <w:numPr>
-          <w:ilvl w:val="0"/>
-          <w:numId w:val="2"/>
-        </w:numPr>
-        <w:rPr>
-          <w:color w:val="000000"/>
-          <w:sz w:val="27"/>
-          <w:szCs w:val="27"/>
-        </w:rPr>
-      </w:pPr>
-      <w:r>
-        <w:rPr>
-          <w:color w:val="000000"/>
-          <w:sz w:val="27"/>
-          <w:szCs w:val="27"/>
-        </w:rPr>
-        <w:t xml:space="preserve">Als gebruiker wil ik drie verschillende uitdagingen zodat ik niet vast zit aan één </w:t>
-      </w:r>
-      <w:r>
-        <w:rPr>
-          <w:color w:val="000000"/>
-          <w:sz w:val="27"/>
-          <w:szCs w:val="27"/>
-        </w:rPr>
-        <w:t>soort uitdaging(3 game modes)</w:t>
-      </w:r>
-    </w:p>
-    <w:p>
-      <w:pPr>
-        <w:pStyle w:val="Normaalweb"/>
-        <w:numPr>
-          <w:ilvl w:val="0"/>
-          <w:numId w:val="2"/>
-        </w:numPr>
-        <w:rPr>
-          <w:color w:val="000000"/>
-          <w:sz w:val="27"/>
-          <w:szCs w:val="27"/>
-        </w:rPr>
-      </w:pPr>
-      <w:r>
-        <w:rPr>
-          <w:color w:val="000000"/>
-          <w:sz w:val="27"/>
-          <w:szCs w:val="27"/>
-        </w:rPr>
-        <w:t xml:space="preserve">Als ontwikkelaar wil ik het doelwit naar de grond zien vallen als het geraakt is </w:t>
-      </w:r>
-      <w:r>
-        <w:rPr>
-          <w:color w:val="000000"/>
-          <w:sz w:val="27"/>
-          <w:szCs w:val="27"/>
-        </w:rPr>
-        <w:t>zodat het spel er leuker uitziet</w:t>
-      </w:r>
-    </w:p>
-    <w:p>
-      <w:pPr>
-        <w:pStyle w:val="Normaalweb"/>
-        <w:numPr>
-          <w:ilvl w:val="0"/>
-          <w:numId w:val="2"/>
-        </w:numPr>
-        <w:rPr>
-          <w:color w:val="000000"/>
-          <w:sz w:val="27"/>
-          <w:szCs w:val="27"/>
-        </w:rPr>
-      </w:pPr>
-      <w:r>
-        <w:rPr>
-          <w:color w:val="000000"/>
-          <w:sz w:val="27"/>
-          <w:szCs w:val="27"/>
-        </w:rPr>
-        <w:t>Als ontwikkelaar wil het de doelwitten steeds sneller laten gaan zodat het voor de</w:t>
-      </w:r>
-      <w:r>
-        <w:rPr>
-          <w:color w:val="000000"/>
-          <w:sz w:val="27"/>
-          <w:szCs w:val="27"/>
-        </w:rPr>
-        <w:t xml:space="preserve"> </w:t>
-      </w:r>
-      <w:r>
-        <w:rPr>
-          <w:color w:val="000000"/>
-          <w:sz w:val="27"/>
-          <w:szCs w:val="27"/>
-        </w:rPr>
-        <w:t>gebruiker steeds moeilijker is om de doelwitten te raken</w:t>
-      </w:r>
-    </w:p>
-    <w:p>
-      <w:pPr>
-        <w:pStyle w:val="Normaalweb"/>
-        <w:numPr>
-          <w:ilvl w:val="0"/>
-          <w:numId w:val="2"/>
-        </w:numPr>
-        <w:rPr>
-          <w:color w:val="000000"/>
-          <w:sz w:val="27"/>
-          <w:szCs w:val="27"/>
-        </w:rPr>
-      </w:pPr>
-      <w:r>
-        <w:rPr>
-          <w:color w:val="000000"/>
-          <w:sz w:val="27"/>
-          <w:szCs w:val="27"/>
-        </w:rPr>
-        <w:t xml:space="preserve">Als gebruiker wil ik graag dat als de doelwitten moeilijker te raken zijn er ook </w:t>
-      </w:r>
-      <w:r>
-        <w:rPr>
-          <w:color w:val="000000"/>
-          <w:sz w:val="27"/>
-          <w:szCs w:val="27"/>
-        </w:rPr>
-        <w:t>meer punten zijn te verdienen</w:t>
-      </w:r>
-    </w:p>
-    <w:p>
-      <w:pPr>
-        <w:pStyle w:val="Normaalweb"/>
-        <w:numPr>
-          <w:ilvl w:val="0"/>
-          <w:numId w:val="2"/>
-        </w:numPr>
-        <w:rPr>
-          <w:color w:val="000000"/>
-          <w:sz w:val="27"/>
-          <w:szCs w:val="27"/>
-        </w:rPr>
-      </w:pPr>
-      <w:r>
-        <w:rPr>
-          <w:color w:val="000000"/>
-          <w:sz w:val="27"/>
-          <w:szCs w:val="27"/>
-        </w:rPr>
-        <w:lastRenderedPageBreak/>
-        <w:t xml:space="preserve">Als gebruiker wil ik een lijst met scores zien zodat er een competitief element in </w:t>
-      </w:r>
-      <w:r>
-        <w:rPr>
-          <w:color w:val="000000"/>
-          <w:sz w:val="27"/>
-          <w:szCs w:val="27"/>
-        </w:rPr>
-        <w:t>het spel zit</w:t>
       </w:r>
     </w:p>
     <w:p>

</xml_diff>